<commit_message>
Adding more details about JDBC
</commit_message>
<xml_diff>
--- a/📘 End.docx
+++ b/📘 End.docx
@@ -6237,6 +6237,10 @@
           <w:ilvl w:val="0"/>
           <w:numId w:val="4"/>
         </w:numPr>
+        <w:rPr>
+          <w:b/>
+          <w:bCs/>
+        </w:rPr>
       </w:pPr>
       <w:r>
         <w:rPr>
@@ -6248,6 +6252,235 @@
       <w:r>
         <w:t xml:space="preserve"> true</w:t>
       </w:r>
+      <w:r>
+        <w:br/>
+      </w:r>
+      <w:r>
+        <w:br/>
+      </w:r>
+      <w:r>
+        <w:lastRenderedPageBreak/>
+        <w:br/>
+      </w:r>
+      <w:r>
+        <w:rPr>
+          <w:b/>
+          <w:bCs/>
+        </w:rPr>
+        <w:t xml:space="preserve">Record Writer: </w:t>
+      </w:r>
+      <w:proofErr w:type="spellStart"/>
+      <w:r>
+        <w:rPr>
+          <w:b/>
+          <w:bCs/>
+        </w:rPr>
+        <w:t>JsonRecordSetWriter</w:t>
+      </w:r>
+      <w:proofErr w:type="spellEnd"/>
+    </w:p>
+    <w:tbl>
+      <w:tblPr>
+        <w:tblW w:w="0" w:type="auto"/>
+        <w:tblCellSpacing w:w="15" w:type="dxa"/>
+        <w:tblCellMar>
+          <w:top w:w="15" w:type="dxa"/>
+          <w:left w:w="15" w:type="dxa"/>
+          <w:bottom w:w="15" w:type="dxa"/>
+          <w:right w:w="15" w:type="dxa"/>
+        </w:tblCellMar>
+        <w:tblLook w:val="04A0" w:firstRow="1" w:lastRow="0" w:firstColumn="1" w:lastColumn="0" w:noHBand="0" w:noVBand="1"/>
+      </w:tblPr>
+      <w:tblGrid>
+        <w:gridCol w:w="2924"/>
+        <w:gridCol w:w="2814"/>
+      </w:tblGrid>
+      <w:tr>
+        <w:trPr>
+          <w:tblHeader/>
+          <w:tblCellSpacing w:w="15" w:type="dxa"/>
+        </w:trPr>
+        <w:tc>
+          <w:tcPr>
+            <w:tcW w:w="0" w:type="auto"/>
+            <w:vAlign w:val="center"/>
+            <w:hideMark/>
+          </w:tcPr>
+          <w:p>
+            <w:pPr>
+              <w:numPr>
+                <w:ilvl w:val="0"/>
+                <w:numId w:val="4"/>
+              </w:numPr>
+              <w:rPr>
+                <w:b/>
+                <w:bCs/>
+              </w:rPr>
+            </w:pPr>
+            <w:r>
+              <w:rPr>
+                <w:b/>
+                <w:bCs/>
+              </w:rPr>
+              <w:t>Property</w:t>
+            </w:r>
+          </w:p>
+        </w:tc>
+        <w:tc>
+          <w:tcPr>
+            <w:tcW w:w="0" w:type="auto"/>
+            <w:vAlign w:val="center"/>
+            <w:hideMark/>
+          </w:tcPr>
+          <w:p>
+            <w:pPr>
+              <w:numPr>
+                <w:ilvl w:val="0"/>
+                <w:numId w:val="4"/>
+              </w:numPr>
+              <w:rPr>
+                <w:b/>
+                <w:bCs/>
+              </w:rPr>
+            </w:pPr>
+            <w:r>
+              <w:rPr>
+                <w:b/>
+                <w:bCs/>
+              </w:rPr>
+              <w:t>Value</w:t>
+            </w:r>
+          </w:p>
+        </w:tc>
+      </w:tr>
+      <w:tr>
+        <w:trPr>
+          <w:tblCellSpacing w:w="15" w:type="dxa"/>
+        </w:trPr>
+        <w:tc>
+          <w:tcPr>
+            <w:tcW w:w="0" w:type="auto"/>
+            <w:vAlign w:val="center"/>
+            <w:hideMark/>
+          </w:tcPr>
+          <w:p>
+            <w:pPr>
+              <w:numPr>
+                <w:ilvl w:val="0"/>
+                <w:numId w:val="4"/>
+              </w:numPr>
+            </w:pPr>
+            <w:r>
+              <w:t>Schema Write Strategy</w:t>
+            </w:r>
+          </w:p>
+        </w:tc>
+        <w:tc>
+          <w:tcPr>
+            <w:tcW w:w="0" w:type="auto"/>
+            <w:vAlign w:val="center"/>
+            <w:hideMark/>
+          </w:tcPr>
+          <w:p>
+            <w:pPr>
+              <w:numPr>
+                <w:ilvl w:val="0"/>
+                <w:numId w:val="4"/>
+              </w:numPr>
+            </w:pPr>
+            <w:r>
+              <w:t>Do Not Write Schema</w:t>
+            </w:r>
+          </w:p>
+        </w:tc>
+      </w:tr>
+      <w:tr>
+        <w:trPr>
+          <w:tblCellSpacing w:w="15" w:type="dxa"/>
+        </w:trPr>
+        <w:tc>
+          <w:tcPr>
+            <w:tcW w:w="0" w:type="auto"/>
+            <w:vAlign w:val="center"/>
+            <w:hideMark/>
+          </w:tcPr>
+          <w:p>
+            <w:pPr>
+              <w:numPr>
+                <w:ilvl w:val="0"/>
+                <w:numId w:val="4"/>
+              </w:numPr>
+            </w:pPr>
+            <w:r>
+              <w:t>Schema Access Strategy</w:t>
+            </w:r>
+          </w:p>
+        </w:tc>
+        <w:tc>
+          <w:tcPr>
+            <w:tcW w:w="0" w:type="auto"/>
+            <w:vAlign w:val="center"/>
+            <w:hideMark/>
+          </w:tcPr>
+          <w:p>
+            <w:pPr>
+              <w:numPr>
+                <w:ilvl w:val="0"/>
+                <w:numId w:val="4"/>
+              </w:numPr>
+            </w:pPr>
+            <w:r>
+              <w:t>Inherit Record Schema</w:t>
+            </w:r>
+          </w:p>
+        </w:tc>
+      </w:tr>
+      <w:tr>
+        <w:trPr>
+          <w:tblCellSpacing w:w="15" w:type="dxa"/>
+        </w:trPr>
+        <w:tc>
+          <w:tcPr>
+            <w:tcW w:w="0" w:type="auto"/>
+            <w:vAlign w:val="center"/>
+            <w:hideMark/>
+          </w:tcPr>
+          <w:p>
+            <w:pPr>
+              <w:numPr>
+                <w:ilvl w:val="0"/>
+                <w:numId w:val="4"/>
+              </w:numPr>
+            </w:pPr>
+            <w:r>
+              <w:t>Pretty Print JSON</w:t>
+            </w:r>
+          </w:p>
+        </w:tc>
+        <w:tc>
+          <w:tcPr>
+            <w:tcW w:w="0" w:type="auto"/>
+            <w:vAlign w:val="center"/>
+            <w:hideMark/>
+          </w:tcPr>
+          <w:p>
+            <w:pPr>
+              <w:numPr>
+                <w:ilvl w:val="0"/>
+                <w:numId w:val="4"/>
+              </w:numPr>
+            </w:pPr>
+            <w:r>
+              <w:t>true</w:t>
+            </w:r>
+          </w:p>
+        </w:tc>
+      </w:tr>
+    </w:tbl>
+    <w:p>
+      <w:pPr>
+        <w:ind w:left="720"/>
+      </w:pPr>
     </w:p>
     <w:p>
       <w:pPr>
@@ -6266,7 +6499,6 @@
     </w:p>
     <w:p>
       <w:r>
-        <w:lastRenderedPageBreak/>
         <w:t>[</w:t>
       </w:r>
     </w:p>
@@ -6622,6 +6854,985 @@
             <w:r>
               <w:t>Quote Column Identifiers</w:t>
             </w:r>
+            <w:r>
+              <w:t xml:space="preserve">        </w:t>
+            </w:r>
+          </w:p>
+        </w:tc>
+        <w:tc>
+          <w:tcPr>
+            <w:tcW w:w="0" w:type="auto"/>
+            <w:vAlign w:val="center"/>
+            <w:hideMark/>
+          </w:tcPr>
+          <w:p/>
+          <w:p>
+            <w:r>
+              <w:t>false</w:t>
+            </w:r>
+          </w:p>
+          <w:p>
+            <w:r>
+              <w:t xml:space="preserve"> </w:t>
+            </w:r>
+          </w:p>
+        </w:tc>
+      </w:tr>
+    </w:tbl>
+    <w:p>
+      <w:r>
+        <w:lastRenderedPageBreak/>
+        <w:t xml:space="preserve">15.5. Adding SQL Server JDBC Driver to </w:t>
+      </w:r>
+      <w:proofErr w:type="spellStart"/>
+      <w:r>
+        <w:t>NiFi</w:t>
+      </w:r>
+      <w:proofErr w:type="spellEnd"/>
+      <w:r>
+        <w:t xml:space="preserve"> (Final Updated Setup)</w:t>
+      </w:r>
+    </w:p>
+    <w:p>
+      <w:r>
+        <w:t xml:space="preserve">Apache </w:t>
+      </w:r>
+      <w:proofErr w:type="spellStart"/>
+      <w:r>
+        <w:t>NiFi</w:t>
+      </w:r>
+      <w:proofErr w:type="spellEnd"/>
+      <w:r>
+        <w:t xml:space="preserve"> does not include the Microsoft SQL Server JDBC driver by default.</w:t>
+      </w:r>
+      <w:r>
+        <w:br/>
+        <w:t xml:space="preserve">To enable </w:t>
+      </w:r>
+      <w:proofErr w:type="spellStart"/>
+      <w:r>
+        <w:t>NiFi’s</w:t>
+      </w:r>
+      <w:proofErr w:type="spellEnd"/>
+      <w:r>
+        <w:t xml:space="preserve"> </w:t>
+      </w:r>
+      <w:proofErr w:type="spellStart"/>
+      <w:r>
+        <w:t>DBCPConnectionPool</w:t>
+      </w:r>
+      <w:proofErr w:type="spellEnd"/>
+      <w:r>
+        <w:t xml:space="preserve"> to connect to Azure SQL, we must:</w:t>
+      </w:r>
+    </w:p>
+    <w:p>
+      <w:pPr>
+        <w:numPr>
+          <w:ilvl w:val="0"/>
+          <w:numId w:val="9"/>
+        </w:numPr>
+      </w:pPr>
+      <w:r>
+        <w:t>Download the JDBC driver</w:t>
+      </w:r>
+    </w:p>
+    <w:p>
+      <w:pPr>
+        <w:numPr>
+          <w:ilvl w:val="0"/>
+          <w:numId w:val="9"/>
+        </w:numPr>
+      </w:pPr>
+      <w:r>
+        <w:t xml:space="preserve">Place the JAR file into </w:t>
+      </w:r>
+      <w:proofErr w:type="spellStart"/>
+      <w:r>
+        <w:t>NiFi’s</w:t>
+      </w:r>
+      <w:proofErr w:type="spellEnd"/>
+      <w:r>
+        <w:t xml:space="preserve"> /opt/</w:t>
+      </w:r>
+      <w:proofErr w:type="spellStart"/>
+      <w:r>
+        <w:t>nifi</w:t>
+      </w:r>
+      <w:proofErr w:type="spellEnd"/>
+      <w:r>
+        <w:t>/</w:t>
+      </w:r>
+      <w:proofErr w:type="spellStart"/>
+      <w:r>
+        <w:t>nifi</w:t>
+      </w:r>
+      <w:proofErr w:type="spellEnd"/>
+      <w:r>
+        <w:t>-current/lib/ directory</w:t>
+      </w:r>
+    </w:p>
+    <w:p>
+      <w:pPr>
+        <w:numPr>
+          <w:ilvl w:val="0"/>
+          <w:numId w:val="9"/>
+        </w:numPr>
+      </w:pPr>
+      <w:r>
+        <w:t xml:space="preserve">Build a custom </w:t>
+      </w:r>
+      <w:proofErr w:type="spellStart"/>
+      <w:r>
+        <w:t>NiFi</w:t>
+      </w:r>
+      <w:proofErr w:type="spellEnd"/>
+      <w:r>
+        <w:t xml:space="preserve"> Docker image containing the driver</w:t>
+      </w:r>
+    </w:p>
+    <w:p>
+      <w:pPr>
+        <w:numPr>
+          <w:ilvl w:val="0"/>
+          <w:numId w:val="9"/>
+        </w:numPr>
+      </w:pPr>
+      <w:r>
+        <w:t>Push the image to ACR</w:t>
+      </w:r>
+    </w:p>
+    <w:p>
+      <w:pPr>
+        <w:numPr>
+          <w:ilvl w:val="0"/>
+          <w:numId w:val="9"/>
+        </w:numPr>
+      </w:pPr>
+      <w:proofErr w:type="gramStart"/>
+      <w:r>
+        <w:t>Deploy</w:t>
+      </w:r>
+      <w:proofErr w:type="gramEnd"/>
+      <w:r>
+        <w:t xml:space="preserve"> </w:t>
+      </w:r>
+      <w:proofErr w:type="spellStart"/>
+      <w:r>
+        <w:t>NiFi</w:t>
+      </w:r>
+      <w:proofErr w:type="spellEnd"/>
+      <w:r>
+        <w:t xml:space="preserve"> using the new custom image</w:t>
+      </w:r>
+    </w:p>
+    <w:p>
+      <w:r>
+        <w:t xml:space="preserve">After this, </w:t>
+      </w:r>
+      <w:proofErr w:type="spellStart"/>
+      <w:r>
+        <w:t>NiFi</w:t>
+      </w:r>
+      <w:proofErr w:type="spellEnd"/>
+      <w:r>
+        <w:t xml:space="preserve"> is automatically ready to connect to Azure SQL.</w:t>
+      </w:r>
+    </w:p>
+    <w:p>
+      <w:r>
+        <w:pict w14:anchorId="6229CF27">
+          <v:rect id="_x0000_i1207" style="width:0;height:1.5pt" o:hralign="center" o:hrstd="t" o:hr="t" fillcolor="#a0a0a0" stroked="f"/>
+        </w:pict>
+      </w:r>
+    </w:p>
+    <w:p>
+      <w:r>
+        <w:t>Step 1 — Download Microsoft JDBC Driver</w:t>
+      </w:r>
+    </w:p>
+    <w:p>
+      <w:r>
+        <w:t>Download the latest JDBC driver from Microsoft’s official site:</w:t>
+      </w:r>
+    </w:p>
+    <w:p>
+      <w:r>
+        <w:rPr>
+          <w:rFonts w:ascii="Segoe UI Emoji" w:hAnsi="Segoe UI Emoji" w:cs="Segoe UI Emoji"/>
+        </w:rPr>
+        <w:t>🔗</w:t>
+      </w:r>
+      <w:r>
+        <w:t xml:space="preserve"> </w:t>
+      </w:r>
+      <w:hyperlink r:id="rId5" w:tgtFrame="_new" w:history="1">
+        <w:r>
+          <w:rPr>
+            <w:rStyle w:val="Hyperlink"/>
+          </w:rPr>
+          <w:t>https://learn.microsoft.com/sql/connect/jdbc/download-microsoft-jdbc-driver-for-sql-server</w:t>
+        </w:r>
+      </w:hyperlink>
+    </w:p>
+    <w:p>
+      <w:r>
+        <w:t>Download file example:</w:t>
+      </w:r>
+    </w:p>
+    <w:p>
+      <w:r>
+        <w:t>mssql-jdbc-12.4.0.jre8.jar</w:t>
+      </w:r>
+    </w:p>
+    <w:p>
+      <w:r>
+        <w:t xml:space="preserve">Make sure to choose the JRE8 or JRE11 version, depending on your </w:t>
+      </w:r>
+      <w:proofErr w:type="spellStart"/>
+      <w:r>
+        <w:t>NiFi</w:t>
+      </w:r>
+      <w:proofErr w:type="spellEnd"/>
+      <w:r>
+        <w:t xml:space="preserve"> Java version (</w:t>
+      </w:r>
+      <w:proofErr w:type="spellStart"/>
+      <w:r>
+        <w:t>NiFi</w:t>
+      </w:r>
+      <w:proofErr w:type="spellEnd"/>
+      <w:r>
+        <w:t xml:space="preserve"> 1.24 uses JRE 8 → jre8 JAR is correct).</w:t>
+      </w:r>
+    </w:p>
+    <w:p>
+      <w:r>
+        <w:pict w14:anchorId="78FD08E5">
+          <v:rect id="_x0000_i1208" style="width:0;height:1.5pt" o:hralign="center" o:hrstd="t" o:hr="t" fillcolor="#a0a0a0" stroked="f"/>
+        </w:pict>
+      </w:r>
+    </w:p>
+    <w:p>
+      <w:r>
+        <w:t>Step 2 — Store the JDBC Driver on Your Local Machine</w:t>
+      </w:r>
+    </w:p>
+    <w:p>
+      <w:r>
+        <w:t>Create a working directory:</w:t>
+      </w:r>
+    </w:p>
+    <w:p>
+      <w:r>
+        <w:t>C:\Users\ajith\Desktop\nifi\</w:t>
+      </w:r>
+    </w:p>
+    <w:p>
+      <w:r>
+        <w:t>Inside this folder, keep:</w:t>
+      </w:r>
+    </w:p>
+    <w:p>
+      <w:proofErr w:type="spellStart"/>
+      <w:r>
+        <w:t>Dockerfile</w:t>
+      </w:r>
+      <w:proofErr w:type="spellEnd"/>
+    </w:p>
+    <w:p>
+      <w:r>
+        <w:t>mssql-jdbc-12.4.0.jre8.jar</w:t>
+      </w:r>
+    </w:p>
+    <w:p>
+      <w:r>
+        <w:t>Your directory should now look like:</w:t>
+      </w:r>
+    </w:p>
+    <w:p>
+      <w:r>
+        <w:t>C:\Users\ajith\Desktop\nifi</w:t>
+      </w:r>
+    </w:p>
+    <w:p>
+      <w:r>
+        <w:t xml:space="preserve">    </w:t>
+      </w:r>
+      <w:r>
+        <w:rPr>
+          <w:rFonts w:ascii="MS Gothic" w:eastAsia="MS Gothic" w:hAnsi="MS Gothic" w:cs="MS Gothic" w:hint="eastAsia"/>
+        </w:rPr>
+        <w:t>├</w:t>
+      </w:r>
+      <w:r>
+        <w:rPr>
+          <w:rFonts w:ascii="Calibri" w:hAnsi="Calibri" w:cs="Calibri"/>
+        </w:rPr>
+        <w:t>──</w:t>
+      </w:r>
+      <w:r>
+        <w:t xml:space="preserve"> </w:t>
+      </w:r>
+      <w:proofErr w:type="spellStart"/>
+      <w:r>
+        <w:t>Dockerfile</w:t>
+      </w:r>
+      <w:proofErr w:type="spellEnd"/>
+    </w:p>
+    <w:p>
+      <w:r>
+        <w:t xml:space="preserve">    </w:t>
+      </w:r>
+      <w:r>
+        <w:rPr>
+          <w:rFonts w:ascii="MS Gothic" w:eastAsia="MS Gothic" w:hAnsi="MS Gothic" w:cs="MS Gothic" w:hint="eastAsia"/>
+        </w:rPr>
+        <w:t>├</w:t>
+      </w:r>
+      <w:r>
+        <w:rPr>
+          <w:rFonts w:ascii="Calibri" w:hAnsi="Calibri" w:cs="Calibri"/>
+        </w:rPr>
+        <w:t>──</w:t>
+      </w:r>
+      <w:r>
+        <w:t xml:space="preserve"> mssql-jdbc-12.4.0.jre8.jar</w:t>
+      </w:r>
+    </w:p>
+    <w:p>
+      <w:r>
+        <w:pict w14:anchorId="1E4B3174">
+          <v:rect id="_x0000_i1209" style="width:0;height:1.5pt" o:hralign="center" o:hrstd="t" o:hr="t" fillcolor="#a0a0a0" stroked="f"/>
+        </w:pict>
+      </w:r>
+    </w:p>
+    <w:p>
+      <w:r>
+        <w:lastRenderedPageBreak/>
+        <w:t xml:space="preserve">Step 3 — Create </w:t>
+      </w:r>
+      <w:proofErr w:type="spellStart"/>
+      <w:r>
+        <w:t>Dockerfile</w:t>
+      </w:r>
+      <w:proofErr w:type="spellEnd"/>
+      <w:r>
+        <w:t xml:space="preserve"> to Embed JDBC Driver</w:t>
+      </w:r>
+    </w:p>
+    <w:p>
+      <w:r>
+        <w:t xml:space="preserve">Create a file named </w:t>
+      </w:r>
+      <w:proofErr w:type="spellStart"/>
+      <w:r>
+        <w:t>Dockerfile</w:t>
+      </w:r>
+      <w:proofErr w:type="spellEnd"/>
+      <w:r>
+        <w:t>:</w:t>
+      </w:r>
+    </w:p>
+    <w:p>
+      <w:r>
+        <w:t xml:space="preserve">FROM </w:t>
+      </w:r>
+      <w:proofErr w:type="spellStart"/>
+      <w:r>
+        <w:t>apache</w:t>
+      </w:r>
+      <w:proofErr w:type="spellEnd"/>
+      <w:r>
+        <w:t>/nifi:1.24.0</w:t>
+      </w:r>
+    </w:p>
+    <w:p/>
+    <w:p>
+      <w:r>
+        <w:t xml:space="preserve"># Copy the JDBC driver into </w:t>
+      </w:r>
+      <w:proofErr w:type="spellStart"/>
+      <w:r>
+        <w:t>NiFi</w:t>
+      </w:r>
+      <w:proofErr w:type="spellEnd"/>
+      <w:r>
+        <w:t xml:space="preserve"> lib folder</w:t>
+      </w:r>
+    </w:p>
+    <w:p>
+      <w:r>
+        <w:t>COPY mssql-jdbc-12.4.0.jre8.jar /opt/</w:t>
+      </w:r>
+      <w:proofErr w:type="spellStart"/>
+      <w:r>
+        <w:t>nifi</w:t>
+      </w:r>
+      <w:proofErr w:type="spellEnd"/>
+      <w:r>
+        <w:t>/</w:t>
+      </w:r>
+      <w:proofErr w:type="spellStart"/>
+      <w:r>
+        <w:t>nifi</w:t>
+      </w:r>
+      <w:proofErr w:type="spellEnd"/>
+      <w:r>
+        <w:t>-current/lib/</w:t>
+      </w:r>
+    </w:p>
+    <w:p>
+      <w:r>
+        <w:t xml:space="preserve">This ensures every </w:t>
+      </w:r>
+      <w:proofErr w:type="spellStart"/>
+      <w:r>
+        <w:t>NiFi</w:t>
+      </w:r>
+      <w:proofErr w:type="spellEnd"/>
+      <w:r>
+        <w:t xml:space="preserve"> pod automatically loads the SQL Server JDBC driver at startup.</w:t>
+      </w:r>
+    </w:p>
+    <w:p>
+      <w:r>
+        <w:pict w14:anchorId="45B4F726">
+          <v:rect id="_x0000_i1210" style="width:0;height:1.5pt" o:hralign="center" o:hrstd="t" o:hr="t" fillcolor="#a0a0a0" stroked="f"/>
+        </w:pict>
+      </w:r>
+    </w:p>
+    <w:p>
+      <w:r>
+        <w:t xml:space="preserve">Step 4 — Build the Custom </w:t>
+      </w:r>
+      <w:proofErr w:type="spellStart"/>
+      <w:r>
+        <w:t>NiFi</w:t>
+      </w:r>
+      <w:proofErr w:type="spellEnd"/>
+      <w:r>
+        <w:t xml:space="preserve"> Image</w:t>
+      </w:r>
+    </w:p>
+    <w:p>
+      <w:r>
+        <w:t>From inside the folder:</w:t>
+      </w:r>
+    </w:p>
+    <w:p>
+      <w:r>
+        <w:t>cd C:\Users\ajith\Desktop\nifi</w:t>
+      </w:r>
+    </w:p>
+    <w:p>
+      <w:r>
+        <w:t>docker build -t nifi-mssql:1.</w:t>
+      </w:r>
+      <w:proofErr w:type="gramStart"/>
+      <w:r>
+        <w:t>5 .</w:t>
+      </w:r>
+      <w:proofErr w:type="gramEnd"/>
+    </w:p>
+    <w:p>
+      <w:r>
+        <w:pict w14:anchorId="4A7A35A2">
+          <v:rect id="_x0000_i1211" style="width:0;height:1.5pt" o:hralign="center" o:hrstd="t" o:hr="t" fillcolor="#a0a0a0" stroked="f"/>
+        </w:pict>
+      </w:r>
+    </w:p>
+    <w:p>
+      <w:r>
+        <w:t>Step 5 — Push Image to Azure Container Registry (ACR)</w:t>
+      </w:r>
+    </w:p>
+    <w:p>
+      <w:r>
+        <w:t>Your ACR is:</w:t>
+      </w:r>
+    </w:p>
+    <w:p>
+      <w:r>
+        <w:t>integrationacr02</w:t>
+      </w:r>
+    </w:p>
+    <w:p>
+      <w:r>
+        <w:t>Push the image:</w:t>
+      </w:r>
+    </w:p>
+    <w:p>
+      <w:r>
+        <w:t>docker tag nifi-mssql:1.5 integrationacr02.azurecr.io/nifi-mssql:1.5</w:t>
+      </w:r>
+    </w:p>
+    <w:p>
+      <w:r>
+        <w:t>docker push integrationacr02.azurecr.io/nifi-mssql:1.5</w:t>
+      </w:r>
+    </w:p>
+    <w:p>
+      <w:r>
+        <w:pict w14:anchorId="4D6876F8">
+          <v:rect id="_x0000_i1212" style="width:0;height:1.5pt" o:hralign="center" o:hrstd="t" o:hr="t" fillcolor="#a0a0a0" stroked="f"/>
+        </w:pict>
+      </w:r>
+    </w:p>
+    <w:p>
+      <w:r>
+        <w:t xml:space="preserve">Step 6 — Deploy </w:t>
+      </w:r>
+      <w:proofErr w:type="spellStart"/>
+      <w:r>
+        <w:t>NiFi</w:t>
+      </w:r>
+      <w:proofErr w:type="spellEnd"/>
+      <w:r>
+        <w:t xml:space="preserve"> Using Custom Image</w:t>
+      </w:r>
+    </w:p>
+    <w:p>
+      <w:r>
+        <w:t xml:space="preserve">Update your </w:t>
+      </w:r>
+      <w:proofErr w:type="spellStart"/>
+      <w:r>
+        <w:t>NiFi</w:t>
+      </w:r>
+      <w:proofErr w:type="spellEnd"/>
+      <w:r>
+        <w:t xml:space="preserve"> deployment YAML:</w:t>
+      </w:r>
+    </w:p>
+    <w:p>
+      <w:r>
+        <w:t>containers:</w:t>
+      </w:r>
+    </w:p>
+    <w:p>
+      <w:r>
+        <w:t xml:space="preserve">  - name: </w:t>
+      </w:r>
+      <w:proofErr w:type="spellStart"/>
+      <w:r>
+        <w:t>nifi</w:t>
+      </w:r>
+      <w:proofErr w:type="spellEnd"/>
+    </w:p>
+    <w:p>
+      <w:r>
+        <w:t xml:space="preserve">    image: integrationacr02.azurecr.io/nifi-mssql:1.5</w:t>
+      </w:r>
+    </w:p>
+    <w:p>
+      <w:r>
+        <w:t xml:space="preserve">    </w:t>
+      </w:r>
+      <w:proofErr w:type="spellStart"/>
+      <w:r>
+        <w:t>imagePullPolicy</w:t>
+      </w:r>
+      <w:proofErr w:type="spellEnd"/>
+      <w:r>
+        <w:t>: Always</w:t>
+      </w:r>
+    </w:p>
+    <w:p>
+      <w:r>
+        <w:t xml:space="preserve">    env:</w:t>
+      </w:r>
+    </w:p>
+    <w:p>
+      <w:r>
+        <w:t xml:space="preserve">      - name: NIFI_WEB_HTTP_PORT</w:t>
+      </w:r>
+    </w:p>
+    <w:p>
+      <w:r>
+        <w:t xml:space="preserve">        value: "8080"</w:t>
+      </w:r>
+    </w:p>
+    <w:p>
+      <w:r>
+        <w:lastRenderedPageBreak/>
+        <w:t xml:space="preserve">      - name: NIFI_WEB_HTTP_HOST</w:t>
+      </w:r>
+    </w:p>
+    <w:p>
+      <w:r>
+        <w:t xml:space="preserve">        value: "0.0.0.0"</w:t>
+      </w:r>
+    </w:p>
+    <w:p>
+      <w:r>
+        <w:t>Apply changes:</w:t>
+      </w:r>
+    </w:p>
+    <w:p>
+      <w:proofErr w:type="spellStart"/>
+      <w:r>
+        <w:t>kubectl</w:t>
+      </w:r>
+      <w:proofErr w:type="spellEnd"/>
+      <w:r>
+        <w:t xml:space="preserve"> apply -f </w:t>
+      </w:r>
+      <w:proofErr w:type="spellStart"/>
+      <w:proofErr w:type="gramStart"/>
+      <w:r>
+        <w:t>nifi.yaml</w:t>
+      </w:r>
+      <w:proofErr w:type="spellEnd"/>
+      <w:proofErr w:type="gramEnd"/>
+      <w:r>
+        <w:t xml:space="preserve"> -n </w:t>
+      </w:r>
+      <w:proofErr w:type="spellStart"/>
+      <w:r>
+        <w:t>kafka</w:t>
+      </w:r>
+      <w:proofErr w:type="spellEnd"/>
+    </w:p>
+    <w:p>
+      <w:r>
+        <w:t>Verify pod is running:</w:t>
+      </w:r>
+    </w:p>
+    <w:p>
+      <w:proofErr w:type="spellStart"/>
+      <w:r>
+        <w:t>kubectl</w:t>
+      </w:r>
+      <w:proofErr w:type="spellEnd"/>
+      <w:r>
+        <w:t xml:space="preserve"> get pods -</w:t>
+      </w:r>
+      <w:proofErr w:type="gramStart"/>
+      <w:r>
+        <w:t xml:space="preserve">n </w:t>
+      </w:r>
+      <w:proofErr w:type="spellStart"/>
+      <w:r>
+        <w:t>kafka</w:t>
+      </w:r>
+      <w:proofErr w:type="spellEnd"/>
+      <w:proofErr w:type="gramEnd"/>
+    </w:p>
+    <w:p>
+      <w:r>
+        <w:t xml:space="preserve">Check that JDBC driver exists inside </w:t>
+      </w:r>
+      <w:proofErr w:type="spellStart"/>
+      <w:r>
+        <w:t>NiFi</w:t>
+      </w:r>
+      <w:proofErr w:type="spellEnd"/>
+      <w:r>
+        <w:t>:</w:t>
+      </w:r>
+    </w:p>
+    <w:p>
+      <w:proofErr w:type="spellStart"/>
+      <w:r>
+        <w:t>kubectl</w:t>
+      </w:r>
+      <w:proofErr w:type="spellEnd"/>
+      <w:r>
+        <w:t xml:space="preserve"> exec -it &lt;</w:t>
+      </w:r>
+      <w:proofErr w:type="spellStart"/>
+      <w:r>
+        <w:t>nifi</w:t>
+      </w:r>
+      <w:proofErr w:type="spellEnd"/>
+      <w:r>
+        <w:t xml:space="preserve">-pod-name&gt; -n </w:t>
+      </w:r>
+      <w:proofErr w:type="spellStart"/>
+      <w:r>
+        <w:t>kafka</w:t>
+      </w:r>
+      <w:proofErr w:type="spellEnd"/>
+      <w:r>
+        <w:t xml:space="preserve"> -- bash</w:t>
+      </w:r>
+    </w:p>
+    <w:p>
+      <w:r>
+        <w:t>ls /opt/</w:t>
+      </w:r>
+      <w:proofErr w:type="spellStart"/>
+      <w:r>
+        <w:t>nifi</w:t>
+      </w:r>
+      <w:proofErr w:type="spellEnd"/>
+      <w:r>
+        <w:t>/</w:t>
+      </w:r>
+      <w:proofErr w:type="spellStart"/>
+      <w:r>
+        <w:t>nifi</w:t>
+      </w:r>
+      <w:proofErr w:type="spellEnd"/>
+      <w:r>
+        <w:t xml:space="preserve">-current/lib | grep </w:t>
+      </w:r>
+      <w:proofErr w:type="spellStart"/>
+      <w:r>
+        <w:t>mssql</w:t>
+      </w:r>
+      <w:proofErr w:type="spellEnd"/>
+    </w:p>
+    <w:p>
+      <w:r>
+        <w:t>Expected:</w:t>
+      </w:r>
+    </w:p>
+    <w:p>
+      <w:r>
+        <w:t>mssql-jdbc-12.4.0.jre8.jar</w:t>
+      </w:r>
+    </w:p>
+    <w:p>
+      <w:r>
+        <w:rPr>
+          <w:rFonts w:ascii="Segoe UI Emoji" w:hAnsi="Segoe UI Emoji" w:cs="Segoe UI Emoji"/>
+        </w:rPr>
+        <w:t>🎉</w:t>
+      </w:r>
+      <w:r>
+        <w:t xml:space="preserve"> </w:t>
+      </w:r>
+      <w:proofErr w:type="spellStart"/>
+      <w:r>
+        <w:t>NiFi</w:t>
+      </w:r>
+      <w:proofErr w:type="spellEnd"/>
+      <w:r>
+        <w:t xml:space="preserve"> is now ready to connect to Azure SQL.</w:t>
+      </w:r>
+    </w:p>
+    <w:p>
+      <w:r>
+        <w:pict w14:anchorId="3BA8F03F">
+          <v:rect id="_x0000_i1213" style="width:0;height:1.5pt" o:hralign="center" o:hrstd="t" o:hr="t" fillcolor="#a0a0a0" stroked="f"/>
+        </w:pict>
+      </w:r>
+    </w:p>
+    <w:p>
+      <w:r>
+        <w:t xml:space="preserve">15.6. Configure </w:t>
+      </w:r>
+      <w:proofErr w:type="spellStart"/>
+      <w:r>
+        <w:t>DBCPConnectionPool</w:t>
+      </w:r>
+      <w:proofErr w:type="spellEnd"/>
+      <w:r>
+        <w:t xml:space="preserve"> (Final Correct Settings)</w:t>
+      </w:r>
+    </w:p>
+    <w:p>
+      <w:r>
+        <w:t xml:space="preserve">Open </w:t>
+      </w:r>
+      <w:proofErr w:type="spellStart"/>
+      <w:r>
+        <w:t>NiFi</w:t>
+      </w:r>
+      <w:proofErr w:type="spellEnd"/>
+      <w:r>
+        <w:t xml:space="preserve"> → Controller Services → </w:t>
+      </w:r>
+      <w:proofErr w:type="spellStart"/>
+      <w:r>
+        <w:t>DBCPConnectionPool</w:t>
+      </w:r>
+      <w:proofErr w:type="spellEnd"/>
+      <w:r>
+        <w:t xml:space="preserve"> → Configure</w:t>
+      </w:r>
+    </w:p>
+    <w:p/>
+    <w:tbl>
+      <w:tblPr>
+        <w:tblW w:w="0" w:type="auto"/>
+        <w:tblCellSpacing w:w="15" w:type="dxa"/>
+        <w:tblCellMar>
+          <w:top w:w="15" w:type="dxa"/>
+          <w:left w:w="15" w:type="dxa"/>
+          <w:bottom w:w="15" w:type="dxa"/>
+          <w:right w:w="15" w:type="dxa"/>
+        </w:tblCellMar>
+        <w:tblLook w:val="04A0" w:firstRow="1" w:lastRow="0" w:firstColumn="1" w:lastColumn="0" w:noHBand="0" w:noVBand="1"/>
+      </w:tblPr>
+      <w:tblGrid>
+        <w:gridCol w:w="613"/>
+        <w:gridCol w:w="8747"/>
+      </w:tblGrid>
+      <w:tr>
+        <w:trPr>
+          <w:tblHeader/>
+          <w:tblCellSpacing w:w="15" w:type="dxa"/>
+        </w:trPr>
+        <w:tc>
+          <w:tcPr>
+            <w:tcW w:w="0" w:type="auto"/>
+            <w:vAlign w:val="center"/>
+            <w:hideMark/>
+          </w:tcPr>
+          <w:p>
+            <w:pPr>
+              <w:rPr>
+                <w:b/>
+                <w:bCs/>
+              </w:rPr>
+            </w:pPr>
+            <w:r>
+              <w:rPr>
+                <w:b/>
+                <w:bCs/>
+              </w:rPr>
+              <w:t>Property</w:t>
+            </w:r>
+          </w:p>
+        </w:tc>
+        <w:tc>
+          <w:tcPr>
+            <w:tcW w:w="0" w:type="auto"/>
+            <w:vAlign w:val="center"/>
+            <w:hideMark/>
+          </w:tcPr>
+          <w:p>
+            <w:pPr>
+              <w:rPr>
+                <w:b/>
+                <w:bCs/>
+              </w:rPr>
+            </w:pPr>
+            <w:r>
+              <w:rPr>
+                <w:b/>
+                <w:bCs/>
+              </w:rPr>
+              <w:t>Value</w:t>
+            </w:r>
+          </w:p>
+        </w:tc>
+      </w:tr>
+      <w:tr>
+        <w:trPr>
+          <w:tblCellSpacing w:w="15" w:type="dxa"/>
+        </w:trPr>
+        <w:tc>
+          <w:tcPr>
+            <w:tcW w:w="0" w:type="auto"/>
+            <w:vAlign w:val="center"/>
+            <w:hideMark/>
+          </w:tcPr>
+          <w:p>
+            <w:r>
+              <w:rPr>
+                <w:b/>
+                <w:bCs/>
+              </w:rPr>
+              <w:t>Database Connection URL</w:t>
+            </w:r>
+          </w:p>
+        </w:tc>
+        <w:tc>
+          <w:tcPr>
+            <w:tcW w:w="0" w:type="auto"/>
+            <w:vAlign w:val="center"/>
+            <w:hideMark/>
+          </w:tcPr>
+          <w:p>
+            <w:proofErr w:type="gramStart"/>
+            <w:r>
+              <w:t>jdbc:sqlserver://camel2kafka2nifi.database.windows.net:1433;database=mydb;encrypt=true;trustServerCertificate=false;hostNameInCertificate=*.database.windows.net;loginTimeout=30</w:t>
+            </w:r>
+            <w:proofErr w:type="gramEnd"/>
+            <w:r>
+              <w:t>;</w:t>
+            </w:r>
+          </w:p>
+        </w:tc>
+      </w:tr>
+      <w:tr>
+        <w:trPr>
+          <w:tblCellSpacing w:w="15" w:type="dxa"/>
+        </w:trPr>
+        <w:tc>
+          <w:tcPr>
+            <w:tcW w:w="0" w:type="auto"/>
+            <w:vAlign w:val="center"/>
+            <w:hideMark/>
+          </w:tcPr>
+          <w:p>
+            <w:r>
+              <w:rPr>
+                <w:b/>
+                <w:bCs/>
+              </w:rPr>
+              <w:t>Database Driver Class Name</w:t>
+            </w:r>
+          </w:p>
+        </w:tc>
+        <w:tc>
+          <w:tcPr>
+            <w:tcW w:w="0" w:type="auto"/>
+            <w:vAlign w:val="center"/>
+            <w:hideMark/>
+          </w:tcPr>
+          <w:p>
+            <w:proofErr w:type="spellStart"/>
+            <w:proofErr w:type="gramStart"/>
+            <w:r>
+              <w:t>com.microsoft</w:t>
+            </w:r>
+            <w:proofErr w:type="gramEnd"/>
+            <w:r>
+              <w:t>.</w:t>
+            </w:r>
+            <w:proofErr w:type="gramStart"/>
+            <w:r>
+              <w:t>sqlserver.jdbc</w:t>
+            </w:r>
+            <w:proofErr w:type="gramEnd"/>
+            <w:r>
+              <w:t>.SQLServerDriver</w:t>
+            </w:r>
+            <w:proofErr w:type="spellEnd"/>
+          </w:p>
+        </w:tc>
+      </w:tr>
+      <w:tr>
+        <w:trPr>
+          <w:tblCellSpacing w:w="15" w:type="dxa"/>
+        </w:trPr>
+        <w:tc>
+          <w:tcPr>
+            <w:tcW w:w="0" w:type="auto"/>
+            <w:vAlign w:val="center"/>
+            <w:hideMark/>
+          </w:tcPr>
+          <w:p>
+            <w:r>
+              <w:rPr>
+                <w:b/>
+                <w:bCs/>
+              </w:rPr>
+              <w:t>Database Drive</w:t>
+            </w:r>
+            <w:r>
+              <w:rPr>
+                <w:b/>
+                <w:bCs/>
+              </w:rPr>
+              <w:lastRenderedPageBreak/>
+              <w:t>r Location(s)</w:t>
+            </w:r>
           </w:p>
         </w:tc>
         <w:tc>
@@ -6632,451 +7843,104 @@
           </w:tcPr>
           <w:p>
             <w:r>
-              <w:t>false</w:t>
+              <w:lastRenderedPageBreak/>
+              <w:t>/opt/</w:t>
+            </w:r>
+            <w:proofErr w:type="spellStart"/>
+            <w:r>
+              <w:t>nifi</w:t>
+            </w:r>
+            <w:proofErr w:type="spellEnd"/>
+            <w:r>
+              <w:t>/</w:t>
+            </w:r>
+            <w:proofErr w:type="spellStart"/>
+            <w:r>
+              <w:t>nifi</w:t>
+            </w:r>
+            <w:proofErr w:type="spellEnd"/>
+            <w:r>
+              <w:t>-current/lib/mssql-jdbc-12.4.0.jre8.jar</w:t>
+            </w:r>
+          </w:p>
+        </w:tc>
+      </w:tr>
+      <w:tr>
+        <w:trPr>
+          <w:tblCellSpacing w:w="15" w:type="dxa"/>
+        </w:trPr>
+        <w:tc>
+          <w:tcPr>
+            <w:tcW w:w="0" w:type="auto"/>
+            <w:vAlign w:val="center"/>
+            <w:hideMark/>
+          </w:tcPr>
+          <w:p>
+            <w:r>
+              <w:rPr>
+                <w:b/>
+                <w:bCs/>
+              </w:rPr>
+              <w:t>DB User</w:t>
+            </w:r>
+          </w:p>
+        </w:tc>
+        <w:tc>
+          <w:tcPr>
+            <w:tcW w:w="0" w:type="auto"/>
+            <w:vAlign w:val="center"/>
+            <w:hideMark/>
+          </w:tcPr>
+          <w:p>
+            <w:r>
+              <w:t>&lt;your SQL admin username&gt;</w:t>
+            </w:r>
+          </w:p>
+        </w:tc>
+      </w:tr>
+      <w:tr>
+        <w:trPr>
+          <w:tblCellSpacing w:w="15" w:type="dxa"/>
+        </w:trPr>
+        <w:tc>
+          <w:tcPr>
+            <w:tcW w:w="0" w:type="auto"/>
+            <w:vAlign w:val="center"/>
+            <w:hideMark/>
+          </w:tcPr>
+          <w:p>
+            <w:r>
+              <w:rPr>
+                <w:b/>
+                <w:bCs/>
+              </w:rPr>
+              <w:t>Password</w:t>
+            </w:r>
+          </w:p>
+        </w:tc>
+        <w:tc>
+          <w:tcPr>
+            <w:tcW w:w="0" w:type="auto"/>
+            <w:vAlign w:val="center"/>
+            <w:hideMark/>
+          </w:tcPr>
+          <w:p>
+            <w:r>
+              <w:t>&lt;your SQL admin password&gt;</w:t>
             </w:r>
           </w:p>
         </w:tc>
       </w:tr>
     </w:tbl>
-    <w:p>
-      <w:pPr>
-        <w:rPr>
-          <w:b/>
-          <w:bCs/>
-        </w:rPr>
-      </w:pPr>
-      <w:r>
-        <w:rPr>
-          <w:b/>
-          <w:bCs/>
-        </w:rPr>
-        <w:t xml:space="preserve">Configure </w:t>
-      </w:r>
-      <w:proofErr w:type="spellStart"/>
-      <w:r>
-        <w:rPr>
-          <w:b/>
-          <w:bCs/>
-        </w:rPr>
-        <w:t>DBCPConnectionPool</w:t>
-      </w:r>
-      <w:proofErr w:type="spellEnd"/>
-      <w:r>
-        <w:rPr>
-          <w:b/>
-          <w:bCs/>
-        </w:rPr>
-        <w:t xml:space="preserve"> (FULL DETAILS)</w:t>
-      </w:r>
-    </w:p>
-    <w:p>
-      <w:r>
-        <w:t>Database connection URL-</w:t>
-      </w:r>
-      <w:proofErr w:type="gramStart"/>
-      <w:r>
-        <w:t>jdbc:sqlserver://camel2kafka2nifi.database.windows.net:1433;database=mydb;encrypt=true;trustServerCertificate=false;hostNameInCertificate=*.database.windows.net;loginTimeout=30</w:t>
-      </w:r>
-      <w:proofErr w:type="gramEnd"/>
-      <w:r>
-        <w:t>;</w:t>
-      </w:r>
-      <w:r>
-        <w:br/>
-      </w:r>
-      <w:proofErr w:type="spellStart"/>
-      <w:r>
-        <w:t>DatabaseDriver</w:t>
-      </w:r>
-      <w:proofErr w:type="spellEnd"/>
-      <w:r>
-        <w:t xml:space="preserve"> Class name-</w:t>
-      </w:r>
-      <w:proofErr w:type="spellStart"/>
-      <w:proofErr w:type="gramStart"/>
-      <w:r>
-        <w:t>com.microsoft</w:t>
-      </w:r>
-      <w:proofErr w:type="gramEnd"/>
-      <w:r>
-        <w:t>.</w:t>
-      </w:r>
-      <w:proofErr w:type="gramStart"/>
-      <w:r>
-        <w:t>sqlserver.jdbc</w:t>
-      </w:r>
-      <w:proofErr w:type="gramEnd"/>
-      <w:r>
-        <w:t>.SQLServerDriver</w:t>
-      </w:r>
-      <w:proofErr w:type="spellEnd"/>
-    </w:p>
-    <w:p>
-      <w:pPr>
-        <w:rPr>
-          <w:b/>
-          <w:bCs/>
-        </w:rPr>
-      </w:pPr>
-      <w:r>
-        <w:t>Database Driver locations-</w:t>
-      </w:r>
-      <w:r>
-        <w:t>/opt/</w:t>
-      </w:r>
-      <w:proofErr w:type="spellStart"/>
-      <w:r>
-        <w:t>nifi</w:t>
-      </w:r>
-      <w:proofErr w:type="spellEnd"/>
-      <w:r>
-        <w:t>/</w:t>
-      </w:r>
-      <w:proofErr w:type="spellStart"/>
-      <w:r>
-        <w:t>nifi</w:t>
-      </w:r>
-      <w:proofErr w:type="spellEnd"/>
-      <w:r>
-        <w:t>-current/lib/mssql-jdbc-*.jar</w:t>
-      </w:r>
-      <w:r>
-        <w:br/>
-      </w:r>
-      <w:r>
-        <w:br/>
-      </w:r>
-      <w:r>
-        <w:br/>
-      </w:r>
-      <w:r>
-        <w:br/>
-      </w:r>
-      <w:r>
-        <w:rPr>
-          <w:b/>
-          <w:bCs/>
-        </w:rPr>
-        <w:t xml:space="preserve">JDBC Driver Requirement for </w:t>
-      </w:r>
-      <w:proofErr w:type="spellStart"/>
-      <w:r>
-        <w:rPr>
-          <w:b/>
-          <w:bCs/>
-        </w:rPr>
-        <w:t>DBCPConnectionPool</w:t>
-      </w:r>
-      <w:proofErr w:type="spellEnd"/>
-    </w:p>
-    <w:p>
-      <w:proofErr w:type="spellStart"/>
-      <w:r>
-        <w:t>NiFi</w:t>
-      </w:r>
-      <w:proofErr w:type="spellEnd"/>
-      <w:r>
-        <w:t xml:space="preserve"> cannot talk to SQL Server until JDBC Driver is installed.</w:t>
-      </w:r>
-    </w:p>
-    <w:p>
-      <w:pPr>
-        <w:rPr>
-          <w:b/>
-          <w:bCs/>
-        </w:rPr>
-      </w:pPr>
-      <w:r>
-        <w:rPr>
-          <w:b/>
-          <w:bCs/>
-        </w:rPr>
-        <w:t>15.6</w:t>
-      </w:r>
-      <w:r>
-        <w:rPr>
-          <w:b/>
-          <w:bCs/>
-        </w:rPr>
-        <w:t xml:space="preserve"> Download JDBC Driver</w:t>
-      </w:r>
-    </w:p>
-    <w:p>
-      <w:r>
-        <w:t>Download from Microsoft official site:</w:t>
-      </w:r>
-    </w:p>
-    <w:p>
-      <w:r>
-        <w:rPr>
-          <w:rFonts w:ascii="Segoe UI Emoji" w:hAnsi="Segoe UI Emoji" w:cs="Segoe UI Emoji"/>
-        </w:rPr>
-        <w:lastRenderedPageBreak/>
-        <w:t>🔗</w:t>
-      </w:r>
-      <w:r>
-        <w:t xml:space="preserve"> </w:t>
-      </w:r>
-      <w:r>
-        <w:rPr>
-          <w:b/>
-          <w:bCs/>
-        </w:rPr>
-        <w:t>https://learn.microsoft.com/sql/connect/jdbc/download-microsoft-jdbc-driver-for-sql-server</w:t>
-      </w:r>
-    </w:p>
-    <w:p>
-      <w:r>
-        <w:t>Download → mssql-jdbc-X.jar</w:t>
-      </w:r>
-    </w:p>
-    <w:p>
-      <w:r>
-        <w:t>Recommended version:</w:t>
-      </w:r>
-    </w:p>
-    <w:p>
-      <w:proofErr w:type="gramStart"/>
-      <w:r>
-        <w:t>mssql-jdbc-12.2.0.jre11.jar  (</w:t>
-      </w:r>
-      <w:proofErr w:type="gramEnd"/>
-      <w:r>
-        <w:t>or higher)</w:t>
-      </w:r>
-    </w:p>
-    <w:p>
-      <w:pPr>
-        <w:rPr>
-          <w:b/>
-          <w:bCs/>
-        </w:rPr>
-      </w:pPr>
-      <w:r>
-        <w:rPr>
-          <w:b/>
-          <w:bCs/>
-        </w:rPr>
-        <w:t>1</w:t>
-      </w:r>
-      <w:r>
-        <w:rPr>
-          <w:b/>
-          <w:bCs/>
-        </w:rPr>
-        <w:t xml:space="preserve">5.7 </w:t>
-      </w:r>
-      <w:r>
-        <w:rPr>
-          <w:b/>
-          <w:bCs/>
-        </w:rPr>
-        <w:t xml:space="preserve">Upload JAR into </w:t>
-      </w:r>
-      <w:proofErr w:type="spellStart"/>
-      <w:r>
-        <w:rPr>
-          <w:b/>
-          <w:bCs/>
-        </w:rPr>
-        <w:t>NiFi</w:t>
-      </w:r>
-      <w:proofErr w:type="spellEnd"/>
-    </w:p>
-    <w:p>
-      <w:r>
-        <w:t xml:space="preserve">Inside </w:t>
-      </w:r>
-      <w:proofErr w:type="spellStart"/>
-      <w:r>
-        <w:t>Nifi</w:t>
-      </w:r>
-      <w:proofErr w:type="spellEnd"/>
-      <w:r>
-        <w:t xml:space="preserve"> Pod terminal:</w:t>
-      </w:r>
-    </w:p>
-    <w:p>
-      <w:proofErr w:type="spellStart"/>
-      <w:r>
-        <w:t>kubectl</w:t>
-      </w:r>
-      <w:proofErr w:type="spellEnd"/>
-      <w:r>
-        <w:t xml:space="preserve"> exec -it </w:t>
-      </w:r>
-      <w:proofErr w:type="spellStart"/>
-      <w:r>
-        <w:t>nifi-xxxxx</w:t>
-      </w:r>
-      <w:proofErr w:type="spellEnd"/>
-      <w:r>
-        <w:t xml:space="preserve"> -n </w:t>
-      </w:r>
-      <w:proofErr w:type="spellStart"/>
-      <w:r>
-        <w:t>kafka</w:t>
-      </w:r>
-      <w:proofErr w:type="spellEnd"/>
-      <w:r>
-        <w:t xml:space="preserve"> -- bash</w:t>
-      </w:r>
-    </w:p>
-    <w:p>
-      <w:proofErr w:type="spellStart"/>
-      <w:r>
-        <w:t>mkdir</w:t>
-      </w:r>
-      <w:proofErr w:type="spellEnd"/>
-      <w:r>
-        <w:t xml:space="preserve"> -p /opt/</w:t>
-      </w:r>
-      <w:proofErr w:type="spellStart"/>
-      <w:r>
-        <w:t>nifi</w:t>
-      </w:r>
-      <w:proofErr w:type="spellEnd"/>
-      <w:r>
-        <w:t>/</w:t>
-      </w:r>
-      <w:proofErr w:type="spellStart"/>
-      <w:r>
-        <w:t>nifi</w:t>
-      </w:r>
-      <w:proofErr w:type="spellEnd"/>
-      <w:r>
-        <w:t>-current/lib/</w:t>
-      </w:r>
-    </w:p>
-    <w:p>
-      <w:r>
-        <w:t xml:space="preserve">Then use </w:t>
-      </w:r>
-      <w:proofErr w:type="spellStart"/>
-      <w:r>
-        <w:rPr>
-          <w:b/>
-          <w:bCs/>
-        </w:rPr>
-        <w:t>kubectl</w:t>
-      </w:r>
-      <w:proofErr w:type="spellEnd"/>
-      <w:r>
-        <w:rPr>
-          <w:b/>
-          <w:bCs/>
-        </w:rPr>
-        <w:t xml:space="preserve"> cp</w:t>
-      </w:r>
-      <w:r>
-        <w:t xml:space="preserve"> to upload:</w:t>
-      </w:r>
-    </w:p>
-    <w:p>
-      <w:proofErr w:type="spellStart"/>
-      <w:r>
-        <w:t>kubectl</w:t>
-      </w:r>
-      <w:proofErr w:type="spellEnd"/>
-      <w:r>
-        <w:t xml:space="preserve"> cp mssql-jdbc-12.2.0.jre11.jar </w:t>
-      </w:r>
-      <w:proofErr w:type="spellStart"/>
-      <w:r>
-        <w:t>kafka</w:t>
-      </w:r>
-      <w:proofErr w:type="spellEnd"/>
-      <w:r>
-        <w:t>/</w:t>
-      </w:r>
-      <w:proofErr w:type="spellStart"/>
-      <w:r>
-        <w:t>nifi-xxxxx</w:t>
-      </w:r>
-      <w:proofErr w:type="spellEnd"/>
-      <w:r>
-        <w:t>:/opt/</w:t>
-      </w:r>
-      <w:proofErr w:type="spellStart"/>
-      <w:r>
-        <w:t>nifi</w:t>
-      </w:r>
-      <w:proofErr w:type="spellEnd"/>
-      <w:r>
-        <w:t>/</w:t>
-      </w:r>
-      <w:proofErr w:type="spellStart"/>
-      <w:r>
-        <w:t>nifi</w:t>
-      </w:r>
-      <w:proofErr w:type="spellEnd"/>
-      <w:r>
-        <w:t>-current/lib/</w:t>
-      </w:r>
-    </w:p>
-    <w:p>
-      <w:r>
-        <w:t xml:space="preserve">Restart </w:t>
-      </w:r>
-      <w:proofErr w:type="spellStart"/>
-      <w:r>
-        <w:t>NiFi</w:t>
-      </w:r>
-      <w:proofErr w:type="spellEnd"/>
-      <w:r>
-        <w:t>:</w:t>
-      </w:r>
-    </w:p>
-    <w:p>
-      <w:proofErr w:type="spellStart"/>
-      <w:r>
-        <w:t>kubectl</w:t>
-      </w:r>
-      <w:proofErr w:type="spellEnd"/>
-      <w:r>
-        <w:t xml:space="preserve"> rollout restart deployment </w:t>
-      </w:r>
-      <w:proofErr w:type="spellStart"/>
-      <w:r>
-        <w:t>nifi</w:t>
-      </w:r>
-      <w:proofErr w:type="spellEnd"/>
-      <w:r>
-        <w:t xml:space="preserve"> -n </w:t>
-      </w:r>
-      <w:proofErr w:type="spellStart"/>
-      <w:r>
-        <w:t>kafka</w:t>
-      </w:r>
-      <w:proofErr w:type="spellEnd"/>
-    </w:p>
-    <w:p>
-      <w:r>
-        <w:t xml:space="preserve"> After restart → JDBC driver becomes available.</w:t>
-      </w:r>
-      <w:r>
-        <w:br/>
-        <w:t xml:space="preserve">Now </w:t>
-      </w:r>
-      <w:proofErr w:type="spellStart"/>
-      <w:r>
-        <w:t>DBCPConnectionPool</w:t>
-      </w:r>
-      <w:proofErr w:type="spellEnd"/>
-      <w:r>
-        <w:t xml:space="preserve"> appears &amp; works.</w:t>
-      </w:r>
-    </w:p>
     <w:p/>
     <w:p>
-      <w:r>
-        <w:pict w14:anchorId="5CE048D4">
-          <v:rect id="_x0000_i1053" style="width:0;height:1.5pt" o:hralign="center" o:hrstd="t" o:hr="t" fillcolor="#a0a0a0" stroked="f"/>
-        </w:pict>
-      </w:r>
-    </w:p>
-    <w:p/>
-    <w:p/>
+      <w:pPr>
+        <w:rPr>
+          <w:b/>
+          <w:bCs/>
+        </w:rPr>
+      </w:pPr>
+    </w:p>
     <w:p>
       <w:pPr>
         <w:rPr>
@@ -7154,7 +8018,7 @@
       </w:tblPr>
       <w:tblGrid>
         <w:gridCol w:w="482"/>
-        <w:gridCol w:w="6287"/>
+        <w:gridCol w:w="6064"/>
       </w:tblGrid>
       <w:tr>
         <w:trPr>
@@ -7312,7 +8176,15 @@
               <w:t>Create New</w:t>
             </w:r>
             <w:r>
-              <w:t xml:space="preserve"> → provide name (example → camel2kafka2nifi)</w:t>
+              <w:t xml:space="preserve"> → provide name (example → </w:t>
+            </w:r>
+            <w:proofErr w:type="spellStart"/>
+            <w:r>
+              <w:t>camelkafkanifi</w:t>
+            </w:r>
+            <w:proofErr w:type="spellEnd"/>
+            <w:r>
+              <w:t>)</w:t>
             </w:r>
           </w:p>
         </w:tc>
@@ -7380,12 +8252,17 @@
               <w:t xml:space="preserve">Username = </w:t>
             </w:r>
             <w:proofErr w:type="spellStart"/>
+            <w:proofErr w:type="gramStart"/>
             <w:r>
-              <w:t>sqladmin_hima</w:t>
+              <w:t>sqladminHima</w:t>
             </w:r>
             <w:proofErr w:type="spellEnd"/>
             <w:r>
-              <w:t xml:space="preserve"> (your choice)</w:t>
+              <w:t>(</w:t>
+            </w:r>
+            <w:proofErr w:type="gramEnd"/>
+            <w:r>
+              <w:t>your choice)</w:t>
             </w:r>
           </w:p>
         </w:tc>
@@ -7402,7 +8279,6 @@
           </w:tcPr>
           <w:p>
             <w:r>
-              <w:lastRenderedPageBreak/>
               <w:t>6</w:t>
             </w:r>
           </w:p>
@@ -7547,11 +8423,16 @@
         <w:t>→</w:t>
       </w:r>
       <w:r>
-        <w:t xml:space="preserve"> camel2kafka2nifi.database.windows.net</w:t>
-      </w:r>
-      <w:r>
-        <w:br/>
-      </w:r>
+        <w:t xml:space="preserve"> </w:t>
+      </w:r>
+      <w:r>
+        <w:t>camelkafkanifi.database.windows.net</w:t>
+      </w:r>
+      <w:r>
+        <w:t xml:space="preserve"> </w:t>
+      </w:r>
+    </w:p>
+    <w:p>
       <w:r>
         <w:rPr>
           <w:rFonts w:ascii="Segoe UI Symbol" w:hAnsi="Segoe UI Symbol" w:cs="Segoe UI Symbol"/>
@@ -7595,6 +8476,7 @@
           <w:b/>
           <w:bCs/>
         </w:rPr>
+        <w:lastRenderedPageBreak/>
         <w:t>1</w:t>
       </w:r>
       <w:r>
@@ -7799,7 +8681,11 @@
         <w:t xml:space="preserve"> Commands used:</w:t>
       </w:r>
     </w:p>
-    <w:p>
+    <w:p/>
+    <w:p>
+      <w:r>
+        <w:t xml:space="preserve">PS C:\WINDOWS\system32&gt; </w:t>
+      </w:r>
       <w:proofErr w:type="spellStart"/>
       <w:r>
         <w:t>az</w:t>
@@ -7814,7 +8700,12 @@
       </w:r>
       <w:proofErr w:type="spellEnd"/>
       <w:r>
-        <w:t xml:space="preserve"> show --resource-group </w:t>
+        <w:t xml:space="preserve"> show `</w:t>
+      </w:r>
+    </w:p>
+    <w:p>
+      <w:r>
+        <w:t xml:space="preserve">&gt;&gt;   --resource-group </w:t>
       </w:r>
       <w:proofErr w:type="spellStart"/>
       <w:r>
@@ -7822,7 +8713,12 @@
       </w:r>
       <w:proofErr w:type="spellEnd"/>
       <w:r>
-        <w:t xml:space="preserve"> --name </w:t>
+        <w:t xml:space="preserve"> `</w:t>
+      </w:r>
+    </w:p>
+    <w:p>
+      <w:r>
+        <w:t xml:space="preserve">&gt;&gt;   --name </w:t>
       </w:r>
       <w:proofErr w:type="spellStart"/>
       <w:r>
@@ -7830,12 +8726,12 @@
       </w:r>
       <w:proofErr w:type="spellEnd"/>
       <w:r>
-        <w:t xml:space="preserve"> \</w:t>
-      </w:r>
-    </w:p>
-    <w:p>
-      <w:r>
-        <w:t>--query "</w:t>
+        <w:t xml:space="preserve"> `</w:t>
+      </w:r>
+    </w:p>
+    <w:p>
+      <w:r>
+        <w:t>&gt;&gt;   --query "</w:t>
       </w:r>
       <w:proofErr w:type="spellStart"/>
       <w:proofErr w:type="gramStart"/>
@@ -7845,11 +8741,28 @@
       <w:proofErr w:type="spellEnd"/>
       <w:proofErr w:type="gramEnd"/>
       <w:r>
-        <w:t>[].id"</w:t>
-      </w:r>
-    </w:p>
-    <w:p/>
-    <w:p>
+        <w:t>[].id" `</w:t>
+      </w:r>
+    </w:p>
+    <w:p>
+      <w:r>
+        <w:t xml:space="preserve">&gt;&gt;   --output </w:t>
+      </w:r>
+      <w:proofErr w:type="spellStart"/>
+      <w:r>
+        <w:t>tsv</w:t>
+      </w:r>
+      <w:proofErr w:type="spellEnd"/>
+    </w:p>
+    <w:p>
+      <w:r>
+        <w:t>/subscriptions/8f41d9ec-9279-496f-a43d-d1867c7b3a3a/resourceGroups/MC_IntegrationRG_IntegrationAKS_norwayeast/providers/Microsoft.Network/publicIPAddresses/8a0c735d-07dc-4db8-93f8-18af379f6962</w:t>
+      </w:r>
+    </w:p>
+    <w:p>
+      <w:r>
+        <w:t xml:space="preserve">PS C:\WINDOWS\system32&gt; </w:t>
+      </w:r>
       <w:proofErr w:type="spellStart"/>
       <w:r>
         <w:t>az</w:t>
@@ -7864,6 +8777,60 @@
       </w:r>
       <w:proofErr w:type="spellEnd"/>
       <w:r>
+        <w:t xml:space="preserve"> show `</w:t>
+      </w:r>
+    </w:p>
+    <w:p>
+      <w:r>
+        <w:t>&gt;&gt;   --ids /subscriptions/8f41d9ec-9279-496f-a43d-d1867c7b3a3a/resourceGroups/MC_IntegrationRG_IntegrationAKS_norwayeast/providers/Microsoft.Network/publicIPAddresses/8a0c735d-07dc-4db8-93f8-18af379f6962 `</w:t>
+      </w:r>
+    </w:p>
+    <w:p>
+      <w:r>
+        <w:t>&gt;&gt;   --query "</w:t>
+      </w:r>
+      <w:proofErr w:type="spellStart"/>
+      <w:r>
+        <w:t>ipAddress</w:t>
+      </w:r>
+      <w:proofErr w:type="spellEnd"/>
+      <w:r>
+        <w:t>" `</w:t>
+      </w:r>
+    </w:p>
+    <w:p>
+      <w:r>
+        <w:t xml:space="preserve">&gt;&gt;   --output </w:t>
+      </w:r>
+      <w:proofErr w:type="spellStart"/>
+      <w:r>
+        <w:t>tsv</w:t>
+      </w:r>
+      <w:proofErr w:type="spellEnd"/>
+    </w:p>
+    <w:p>
+      <w:r>
+        <w:t>20.251.181.86</w:t>
+      </w:r>
+    </w:p>
+    <w:p>
+      <w:r>
+        <w:t>(</w:t>
+      </w:r>
+      <w:proofErr w:type="spellStart"/>
+      <w:r>
+        <w:t>az</w:t>
+      </w:r>
+      <w:proofErr w:type="spellEnd"/>
+      <w:r>
+        <w:t xml:space="preserve"> network public-</w:t>
+      </w:r>
+      <w:proofErr w:type="spellStart"/>
+      <w:r>
+        <w:t>ip</w:t>
+      </w:r>
+      <w:proofErr w:type="spellEnd"/>
+      <w:r>
         <w:t xml:space="preserve"> show --ids &lt;returned-id&gt; --query "</w:t>
       </w:r>
       <w:proofErr w:type="spellStart"/>
@@ -7873,6 +8840,9 @@
       <w:proofErr w:type="spellEnd"/>
       <w:r>
         <w:t>"</w:t>
+      </w:r>
+      <w:r>
+        <w:t>)</w:t>
       </w:r>
     </w:p>
     <w:p>
@@ -7934,6 +8904,7 @@
     </w:p>
     <w:p>
       <w:r>
+        <w:lastRenderedPageBreak/>
         <w:t>CREATE TABLE Messages (</w:t>
       </w:r>
     </w:p>
@@ -7952,7 +8923,6 @@
     </w:p>
     <w:p>
       <w:r>
-        <w:lastRenderedPageBreak/>
         <w:t xml:space="preserve">    message NVARCHAR(MAX),</w:t>
       </w:r>
     </w:p>
@@ -8260,7 +9230,7 @@
                     <pic:cNvPicPr/>
                   </pic:nvPicPr>
                   <pic:blipFill>
-                    <a:blip r:embed="rId5"/>
+                    <a:blip r:embed="rId6"/>
                     <a:stretch>
                       <a:fillRect/>
                     </a:stretch>
@@ -8306,7 +9276,7 @@
                     <pic:cNvPicPr/>
                   </pic:nvPicPr>
                   <pic:blipFill>
-                    <a:blip r:embed="rId6"/>
+                    <a:blip r:embed="rId7"/>
                     <a:stretch>
                       <a:fillRect/>
                     </a:stretch>
@@ -8353,7 +9323,7 @@
                     <pic:cNvPicPr/>
                   </pic:nvPicPr>
                   <pic:blipFill>
-                    <a:blip r:embed="rId7"/>
+                    <a:blip r:embed="rId8"/>
                     <a:stretch>
                       <a:fillRect/>
                     </a:stretch>
@@ -8399,7 +9369,7 @@
                     <pic:cNvPicPr/>
                   </pic:nvPicPr>
                   <pic:blipFill>
-                    <a:blip r:embed="rId8"/>
+                    <a:blip r:embed="rId9"/>
                     <a:stretch>
                       <a:fillRect/>
                     </a:stretch>
@@ -8440,7 +9410,7 @@
                     <pic:cNvPicPr/>
                   </pic:nvPicPr>
                   <pic:blipFill>
-                    <a:blip r:embed="rId9"/>
+                    <a:blip r:embed="rId10"/>
                     <a:stretch>
                       <a:fillRect/>
                     </a:stretch>
@@ -8475,12 +9445,12 @@
 <w:numbering xmlns:wpc="http://schemas.microsoft.com/office/word/2010/wordprocessingCanvas" xmlns:cx="http://schemas.microsoft.com/office/drawing/2014/chartex" xmlns:cx1="http://schemas.microsoft.com/office/drawing/2015/9/8/chartex" xmlns:cx2="http://schemas.microsoft.com/office/drawing/2015/10/21/chartex" xmlns:cx3="http://schemas.microsoft.com/office/drawing/2016/5/9/chartex" xmlns:cx4="http://schemas.microsoft.com/office/drawing/2016/5/10/chartex" xmlns:cx5="http://schemas.microsoft.com/office/drawing/2016/5/11/chartex" xmlns:cx6="http://schemas.microsoft.com/office/drawing/2016/5/12/chartex" xmlns:cx7="http://schemas.microsoft.com/office/drawing/2016/5/13/chartex" xmlns:cx8="http://schemas.microsoft.com/office/drawing/2016/5/14/chartex" xmlns:mc="http://schemas.openxmlformats.org/markup-compatibility/2006" xmlns:aink="http://schemas.microsoft.com/office/drawing/2016/ink" xmlns:am3d="http://schemas.microsoft.com/office/drawing/2017/model3d" xmlns:o="urn:schemas-microsoft-com:office:office" xmlns:oel="http://schemas.microsoft.com/office/2019/extlst" xmlns:r="http://schemas.openxmlformats.org/officeDocument/2006/relationships" xmlns:m="http://schemas.openxmlformats.org/officeDocument/2006/math" xmlns:v="urn:schemas-microsoft-com:vml" xmlns:wp14="http://schemas.microsoft.com/office/word/2010/wordprocessingDrawing" xmlns:wp="http://schemas.openxmlformats.org/drawingml/2006/wordprocessingDrawing" xmlns:w10="urn:schemas-microsoft-com:office:word" xmlns:w="http://schemas.openxmlformats.org/wordprocessingml/2006/main" xmlns:w14="http://schemas.microsoft.com/office/word/2010/wordml" xmlns:w15="http://schemas.microsoft.com/office/word/2012/wordml" xmlns:w16cex="http://schemas.microsoft.com/office/word/2018/wordml/cex" xmlns:w16cid="http://schemas.microsoft.com/office/word/2016/wordml/cid" xmlns:w16="http://schemas.microsoft.com/office/word/2018/wordml" xmlns:w16du="http://schemas.microsoft.com/office/word/2023/wordml/word16du" xmlns:w16sdtdh="http://schemas.microsoft.com/office/word/2020/wordml/sdtdatahash" xmlns:w16sdtfl="http://schemas.microsoft.com/office/word/2024/wordml/sdtformatlock" xmlns:w16se="http://schemas.microsoft.com/office/word/2015/wordml/symex" xmlns:wpg="http://schemas.microsoft.com/office/word/2010/wordprocessingGroup" xmlns:wpi="http://schemas.microsoft.com/office/word/2010/wordprocessingInk" xmlns:wne="http://schemas.microsoft.com/office/word/2006/wordml" xmlns:wps="http://schemas.microsoft.com/office/word/2010/wordprocessingShape" mc:Ignorable="w14 w15 w16se w16cid w16 w16cex w16sdtdh w16sdtfl w16du wp14">
   <w:numPicBullet w:numPicBulletId="0">
     <w:pict>
-      <v:rect id="_x0000_i1094" style="width:0;height:1.5pt" o:hralign="center" o:bullet="t" o:hrstd="t" o:hr="t" fillcolor="#a0a0a0" stroked="f"/>
+      <v:rect id="_x0000_i1158" style="width:0;height:1.5pt" o:hralign="center" o:bullet="t" o:hrstd="t" o:hr="t" fillcolor="#a0a0a0" stroked="f"/>
     </w:pict>
   </w:numPicBullet>
   <w:numPicBullet w:numPicBulletId="1">
     <w:pict>
-      <v:rect id="_x0000_i1095" style="width:0;height:1.5pt" o:hralign="center" o:bullet="t" o:hrstd="t" o:hr="t" fillcolor="#a0a0a0" stroked="f"/>
+      <v:rect id="_x0000_i1159" style="width:0;height:1.5pt" o:hralign="center" o:bullet="t" o:hrstd="t" o:hr="t" fillcolor="#a0a0a0" stroked="f"/>
     </w:pict>
   </w:numPicBullet>
   <w:abstractNum w:abstractNumId="0" w15:restartNumberingAfterBreak="0">
@@ -8895,6 +9865,119 @@
     </w:lvl>
   </w:abstractNum>
   <w:abstractNum w:abstractNumId="3" w15:restartNumberingAfterBreak="0">
+    <w:nsid w:val="449D00E2"/>
+    <w:multiLevelType w:val="multilevel"/>
+    <w:tmpl w:val="FCC48106"/>
+    <w:lvl w:ilvl="0">
+      <w:start w:val="1"/>
+      <w:numFmt w:val="decimal"/>
+      <w:lvlText w:val="%1."/>
+      <w:lvlJc w:val="left"/>
+      <w:pPr>
+        <w:tabs>
+          <w:tab w:val="num" w:pos="720"/>
+        </w:tabs>
+        <w:ind w:left="720" w:hanging="360"/>
+      </w:pPr>
+    </w:lvl>
+    <w:lvl w:ilvl="1" w:tentative="1">
+      <w:start w:val="1"/>
+      <w:numFmt w:val="decimal"/>
+      <w:lvlText w:val="%2."/>
+      <w:lvlJc w:val="left"/>
+      <w:pPr>
+        <w:tabs>
+          <w:tab w:val="num" w:pos="1440"/>
+        </w:tabs>
+        <w:ind w:left="1440" w:hanging="360"/>
+      </w:pPr>
+    </w:lvl>
+    <w:lvl w:ilvl="2" w:tentative="1">
+      <w:start w:val="1"/>
+      <w:numFmt w:val="decimal"/>
+      <w:lvlText w:val="%3."/>
+      <w:lvlJc w:val="left"/>
+      <w:pPr>
+        <w:tabs>
+          <w:tab w:val="num" w:pos="2160"/>
+        </w:tabs>
+        <w:ind w:left="2160" w:hanging="360"/>
+      </w:pPr>
+    </w:lvl>
+    <w:lvl w:ilvl="3" w:tentative="1">
+      <w:start w:val="1"/>
+      <w:numFmt w:val="decimal"/>
+      <w:lvlText w:val="%4."/>
+      <w:lvlJc w:val="left"/>
+      <w:pPr>
+        <w:tabs>
+          <w:tab w:val="num" w:pos="2880"/>
+        </w:tabs>
+        <w:ind w:left="2880" w:hanging="360"/>
+      </w:pPr>
+    </w:lvl>
+    <w:lvl w:ilvl="4" w:tentative="1">
+      <w:start w:val="1"/>
+      <w:numFmt w:val="decimal"/>
+      <w:lvlText w:val="%5."/>
+      <w:lvlJc w:val="left"/>
+      <w:pPr>
+        <w:tabs>
+          <w:tab w:val="num" w:pos="3600"/>
+        </w:tabs>
+        <w:ind w:left="3600" w:hanging="360"/>
+      </w:pPr>
+    </w:lvl>
+    <w:lvl w:ilvl="5" w:tentative="1">
+      <w:start w:val="1"/>
+      <w:numFmt w:val="decimal"/>
+      <w:lvlText w:val="%6."/>
+      <w:lvlJc w:val="left"/>
+      <w:pPr>
+        <w:tabs>
+          <w:tab w:val="num" w:pos="4320"/>
+        </w:tabs>
+        <w:ind w:left="4320" w:hanging="360"/>
+      </w:pPr>
+    </w:lvl>
+    <w:lvl w:ilvl="6" w:tentative="1">
+      <w:start w:val="1"/>
+      <w:numFmt w:val="decimal"/>
+      <w:lvlText w:val="%7."/>
+      <w:lvlJc w:val="left"/>
+      <w:pPr>
+        <w:tabs>
+          <w:tab w:val="num" w:pos="5040"/>
+        </w:tabs>
+        <w:ind w:left="5040" w:hanging="360"/>
+      </w:pPr>
+    </w:lvl>
+    <w:lvl w:ilvl="7" w:tentative="1">
+      <w:start w:val="1"/>
+      <w:numFmt w:val="decimal"/>
+      <w:lvlText w:val="%8."/>
+      <w:lvlJc w:val="left"/>
+      <w:pPr>
+        <w:tabs>
+          <w:tab w:val="num" w:pos="5760"/>
+        </w:tabs>
+        <w:ind w:left="5760" w:hanging="360"/>
+      </w:pPr>
+    </w:lvl>
+    <w:lvl w:ilvl="8" w:tentative="1">
+      <w:start w:val="1"/>
+      <w:numFmt w:val="decimal"/>
+      <w:lvlText w:val="%9."/>
+      <w:lvlJc w:val="left"/>
+      <w:pPr>
+        <w:tabs>
+          <w:tab w:val="num" w:pos="6480"/>
+        </w:tabs>
+        <w:ind w:left="6480" w:hanging="360"/>
+      </w:pPr>
+    </w:lvl>
+  </w:abstractNum>
+  <w:abstractNum w:abstractNumId="4" w15:restartNumberingAfterBreak="0">
     <w:nsid w:val="4AEE4610"/>
     <w:multiLevelType w:val="multilevel"/>
     <w:tmpl w:val="271E1F7C"/>
@@ -9007,7 +10090,7 @@
       </w:pPr>
     </w:lvl>
   </w:abstractNum>
-  <w:abstractNum w:abstractNumId="4" w15:restartNumberingAfterBreak="0">
+  <w:abstractNum w:abstractNumId="5" w15:restartNumberingAfterBreak="0">
     <w:nsid w:val="529903FA"/>
     <w:multiLevelType w:val="multilevel"/>
     <w:tmpl w:val="84A63FB6"/>
@@ -9156,7 +10239,7 @@
       </w:rPr>
     </w:lvl>
   </w:abstractNum>
-  <w:abstractNum w:abstractNumId="5" w15:restartNumberingAfterBreak="0">
+  <w:abstractNum w:abstractNumId="6" w15:restartNumberingAfterBreak="0">
     <w:nsid w:val="59056445"/>
     <w:multiLevelType w:val="multilevel"/>
     <w:tmpl w:val="D9F2CCA2"/>
@@ -9305,7 +10388,7 @@
       </w:rPr>
     </w:lvl>
   </w:abstractNum>
-  <w:abstractNum w:abstractNumId="6" w15:restartNumberingAfterBreak="0">
+  <w:abstractNum w:abstractNumId="7" w15:restartNumberingAfterBreak="0">
     <w:nsid w:val="65356803"/>
     <w:multiLevelType w:val="multilevel"/>
     <w:tmpl w:val="1BAAB990"/>
@@ -9454,7 +10537,7 @@
       </w:rPr>
     </w:lvl>
   </w:abstractNum>
-  <w:abstractNum w:abstractNumId="7" w15:restartNumberingAfterBreak="0">
+  <w:abstractNum w:abstractNumId="8" w15:restartNumberingAfterBreak="0">
     <w:nsid w:val="68694E7F"/>
     <w:multiLevelType w:val="multilevel"/>
     <w:tmpl w:val="42F2B512"/>
@@ -9604,16 +10687,16 @@
     </w:lvl>
   </w:abstractNum>
   <w:num w:numId="1" w16cid:durableId="237594725">
-    <w:abstractNumId w:val="3"/>
+    <w:abstractNumId w:val="4"/>
   </w:num>
   <w:num w:numId="2" w16cid:durableId="456029907">
     <w:abstractNumId w:val="2"/>
   </w:num>
   <w:num w:numId="3" w16cid:durableId="1885752428">
-    <w:abstractNumId w:val="5"/>
+    <w:abstractNumId w:val="6"/>
   </w:num>
   <w:num w:numId="4" w16cid:durableId="1090393621">
-    <w:abstractNumId w:val="4"/>
+    <w:abstractNumId w:val="5"/>
   </w:num>
   <w:num w:numId="5" w16cid:durableId="1989552499">
     <w:abstractNumId w:val="1"/>
@@ -9622,10 +10705,13 @@
     <w:abstractNumId w:val="0"/>
   </w:num>
   <w:num w:numId="7" w16cid:durableId="54083118">
+    <w:abstractNumId w:val="8"/>
+  </w:num>
+  <w:num w:numId="8" w16cid:durableId="897323095">
     <w:abstractNumId w:val="7"/>
   </w:num>
-  <w:num w:numId="8" w16cid:durableId="897323095">
-    <w:abstractNumId w:val="6"/>
+  <w:num w:numId="9" w16cid:durableId="813569359">
+    <w:abstractNumId w:val="3"/>
   </w:num>
 </w:numbering>
 </file>
@@ -10767,6 +11853,29 @@
     <w:basedOn w:val="DefaultParagraphFont"/>
     <w:rsid w:val="00C74C92"/>
   </w:style>
+  <w:style w:type="character" w:styleId="Hyperlink">
+    <w:name w:val="Hyperlink"/>
+    <w:basedOn w:val="DefaultParagraphFont"/>
+    <w:uiPriority w:val="99"/>
+    <w:unhideWhenUsed/>
+    <w:rsid w:val="00FF7552"/>
+    <w:rPr>
+      <w:color w:val="0563C1" w:themeColor="hyperlink"/>
+      <w:u w:val="single"/>
+    </w:rPr>
+  </w:style>
+  <w:style w:type="character" w:styleId="UnresolvedMention">
+    <w:name w:val="Unresolved Mention"/>
+    <w:basedOn w:val="DefaultParagraphFont"/>
+    <w:uiPriority w:val="99"/>
+    <w:semiHidden/>
+    <w:unhideWhenUsed/>
+    <w:rsid w:val="00FF7552"/>
+    <w:rPr>
+      <w:color w:val="605E5C"/>
+      <w:shd w:val="clear" w:color="auto" w:fill="E1DFDD"/>
+    </w:rPr>
+  </w:style>
 </w:styles>
 </file>
 

</xml_diff>